<commit_message>
Entrega hasta ítem 6
</commit_message>
<xml_diff>
--- a/TrabajoPrácticoIntegradorAA1.docx
+++ b/TrabajoPrácticoIntegradorAA1.docx
@@ -8,7 +8,7 @@
         <w:jc w:val="center"/>
         <w:rPr/>
       </w:pPr>
-      <w:bookmarkStart w:colFirst="0" w:colLast="0" w:name="_ha5huouumeea" w:id="0"/>
+      <w:bookmarkStart w:colFirst="0" w:colLast="0" w:name="_heading=h.gjdgxs" w:id="0"/>
       <w:bookmarkEnd w:id="0"/>
       <w:r>
         <w:rPr/>
@@ -16,7 +16,7 @@
           <wp:inline distB="114300" distT="114300" distL="114300" distR="114300">
             <wp:extent cx="2958938" cy="1411054"/>
             <wp:effectExtent b="0" l="0" r="0" t="0"/>
-            <wp:docPr id="1" name="image1.png"/>
+            <wp:docPr id="2" name="image1.png"/>
             <a:graphic>
               <a:graphicData uri="http://schemas.openxmlformats.org/drawingml/2006/picture">
                 <pic:pic>
@@ -25,7 +25,7 @@
                     <pic:cNvPicPr preferRelativeResize="0"/>
                   </pic:nvPicPr>
                   <pic:blipFill>
-                    <a:blip r:embed="rId6"/>
+                    <a:blip r:embed="rId7"/>
                     <a:srcRect b="0" l="0" r="0" t="0"/>
                     <a:stretch>
                       <a:fillRect/>
@@ -57,7 +57,7 @@
         <w:jc w:val="center"/>
         <w:rPr/>
       </w:pPr>
-      <w:bookmarkStart w:colFirst="0" w:colLast="0" w:name="_mb99jv9llrnr" w:id="1"/>
+      <w:bookmarkStart w:colFirst="0" w:colLast="0" w:name="_heading=h.30j0zll" w:id="1"/>
       <w:bookmarkEnd w:id="1"/>
       <w:r>
         <w:rPr>
@@ -71,7 +71,7 @@
         <w:jc w:val="center"/>
         <w:rPr/>
       </w:pPr>
-      <w:bookmarkStart w:colFirst="0" w:colLast="0" w:name="_xm3mmkoqnggu" w:id="2"/>
+      <w:bookmarkStart w:colFirst="0" w:colLast="0" w:name="_heading=h.1fob9te" w:id="2"/>
       <w:bookmarkEnd w:id="2"/>
       <w:r>
         <w:rPr>
@@ -96,7 +96,7 @@
         <w:jc w:val="center"/>
         <w:rPr/>
       </w:pPr>
-      <w:bookmarkStart w:colFirst="0" w:colLast="0" w:name="_e5kqm7ifvg0d" w:id="3"/>
+      <w:bookmarkStart w:colFirst="0" w:colLast="0" w:name="_heading=h.3znysh7" w:id="3"/>
       <w:bookmarkEnd w:id="3"/>
       <w:r>
         <w:rPr>
@@ -121,7 +121,7 @@
         <w:jc w:val="center"/>
         <w:rPr/>
       </w:pPr>
-      <w:bookmarkStart w:colFirst="0" w:colLast="0" w:name="_w1fmhpt87y9a" w:id="4"/>
+      <w:bookmarkStart w:colFirst="0" w:colLast="0" w:name="_heading=h.2et92p0" w:id="4"/>
       <w:bookmarkEnd w:id="4"/>
       <w:r>
         <w:rPr>
@@ -156,7 +156,7 @@
         <w:jc w:val="center"/>
         <w:rPr/>
       </w:pPr>
-      <w:bookmarkStart w:colFirst="0" w:colLast="0" w:name="_u6khjd78kxj7" w:id="5"/>
+      <w:bookmarkStart w:colFirst="0" w:colLast="0" w:name="_heading=h.tyjcwt" w:id="5"/>
       <w:bookmarkEnd w:id="5"/>
       <w:r>
         <w:rPr>
@@ -376,65 +376,6 @@
         <w:rPr>
           <w:rtl w:val="0"/>
         </w:rPr>
-      </w:r>
-    </w:p>
-    <w:p>
-      <w:pPr>
-        <w:numPr>
-          <w:ilvl w:val="0"/>
-          <w:numId w:val="5"/>
-        </w:numPr>
-        <w:ind w:left="720" w:hanging="360"/>
-        <w:rPr>
-          <w:u w:val="none"/>
-        </w:rPr>
-      </w:pPr>
-      <w:r>
-        <w:rPr>
-          <w:rtl w:val="0"/>
-        </w:rPr>
-        <w:t xml:space="preserve">Armar grupos de hasta dos personas para la realización del trabajo práctico. Dar aviso al cuerpo docente del equipo. En caso de no tener compañero, informar al cuerpo docente.</w:t>
-      </w:r>
-    </w:p>
-    <w:p>
-      <w:pPr>
-        <w:ind w:left="720" w:firstLine="0"/>
-        <w:rPr/>
-      </w:pPr>
-      <w:r>
-        <w:rPr>
-          <w:rtl w:val="0"/>
-        </w:rPr>
-      </w:r>
-    </w:p>
-    <w:p>
-      <w:pPr>
-        <w:numPr>
-          <w:ilvl w:val="0"/>
-          <w:numId w:val="5"/>
-        </w:numPr>
-        <w:ind w:left="720" w:hanging="360"/>
-        <w:rPr>
-          <w:u w:val="none"/>
-        </w:rPr>
-      </w:pPr>
-      <w:r>
-        <w:rPr>
-          <w:rtl w:val="0"/>
-        </w:rPr>
-        <w:t xml:space="preserve">Realizar un análisis descriptivo, que ayude a la comprensión del problema, de cada una de las variables involucradas en el problema detallando características, comportamiento y rango de variación.</w:t>
-      </w:r>
-    </w:p>
-    <w:p>
-      <w:pPr>
-        <w:ind w:left="0" w:firstLine="720"/>
-        <w:rPr/>
-      </w:pPr>
-      <w:r>
-        <w:rPr>
-          <w:rtl w:val="0"/>
-        </w:rPr>
-        <w:t xml:space="preserve">Debe incluir:</w:t>
       </w:r>
     </w:p>
     <w:p>
@@ -443,7 +384,7 @@
           <w:ilvl w:val="0"/>
           <w:numId w:val="1"/>
         </w:numPr>
-        <w:ind w:left="1440" w:hanging="360"/>
+        <w:ind w:left="720" w:hanging="360"/>
         <w:rPr>
           <w:u w:val="none"/>
         </w:rPr>
@@ -452,7 +393,23 @@
         <w:rPr>
           <w:rtl w:val="0"/>
         </w:rPr>
-        <w:t xml:space="preserve">Análisis y decisión sobre datos faltantes</w:t>
+        <w:t xml:space="preserve">Armar grupos de hasta dos personas para la realización del trabajo práctico. Dar aviso al cuerpo docente del equipo. En caso de no tener compañero, informar al cuerpo docente.</w:t>
+      </w:r>
+      <w:r>
+        <w:rPr>
+          <w:rtl w:val="0"/>
+        </w:rPr>
+      </w:r>
+    </w:p>
+    <w:p>
+      <w:pPr>
+        <w:ind w:left="720" w:firstLine="0"/>
+        <w:rPr/>
+      </w:pPr>
+      <w:r>
+        <w:rPr>
+          <w:rtl w:val="0"/>
+        </w:rPr>
       </w:r>
     </w:p>
     <w:p>
@@ -461,6 +418,41 @@
           <w:ilvl w:val="0"/>
           <w:numId w:val="1"/>
         </w:numPr>
+        <w:ind w:left="720" w:hanging="360"/>
+        <w:rPr>
+          <w:u w:val="none"/>
+        </w:rPr>
+      </w:pPr>
+      <w:r>
+        <w:rPr>
+          <w:rtl w:val="0"/>
+        </w:rPr>
+        <w:t xml:space="preserve">Realizar un análisis descriptivo, que ayude a la comprensión del problema, de cada una de las variables involucradas en el problema detallando características, comportamiento y rango de variación.</w:t>
+      </w:r>
+      <w:r>
+        <w:rPr>
+          <w:rtl w:val="0"/>
+        </w:rPr>
+      </w:r>
+    </w:p>
+    <w:p>
+      <w:pPr>
+        <w:ind w:left="0" w:firstLine="720"/>
+        <w:rPr/>
+      </w:pPr>
+      <w:r>
+        <w:rPr>
+          <w:rtl w:val="0"/>
+        </w:rPr>
+        <w:t xml:space="preserve">Debe incluir:</w:t>
+      </w:r>
+    </w:p>
+    <w:p>
+      <w:pPr>
+        <w:numPr>
+          <w:ilvl w:val="0"/>
+          <w:numId w:val="6"/>
+        </w:numPr>
         <w:ind w:left="1440" w:hanging="360"/>
         <w:rPr>
           <w:u w:val="none"/>
@@ -470,7 +462,167 @@
         <w:rPr>
           <w:rtl w:val="0"/>
         </w:rPr>
+        <w:t xml:space="preserve">Análisis y decisión sobre datos faltantes</w:t>
+      </w:r>
+      <w:r>
+        <w:rPr>
+          <w:rtl w:val="0"/>
+        </w:rPr>
+      </w:r>
+    </w:p>
+    <w:p>
+      <w:pPr>
+        <w:numPr>
+          <w:ilvl w:val="0"/>
+          <w:numId w:val="6"/>
+        </w:numPr>
+        <w:ind w:left="1440" w:hanging="360"/>
+        <w:rPr>
+          <w:u w:val="none"/>
+        </w:rPr>
+      </w:pPr>
+      <w:r>
+        <w:rPr>
+          <w:rtl w:val="0"/>
+        </w:rPr>
         <w:t xml:space="preserve">Visualización de datos (por ejemplo histogramas, scatterplots entre variables, diagramas de caja)</w:t>
+      </w:r>
+      <w:r>
+        <w:rPr>
+          <w:rtl w:val="0"/>
+        </w:rPr>
+      </w:r>
+    </w:p>
+    <w:p>
+      <w:pPr>
+        <w:numPr>
+          <w:ilvl w:val="0"/>
+          <w:numId w:val="6"/>
+        </w:numPr>
+        <w:ind w:left="1440" w:hanging="360"/>
+        <w:rPr/>
+      </w:pPr>
+      <w:r>
+        <w:rPr>
+          <w:rtl w:val="0"/>
+        </w:rPr>
+        <w:t xml:space="preserve">¿Está </w:t>
+      </w:r>
+      <w:r>
+        <w:rPr>
+          <w:i w:val="1"/>
+          <w:rtl w:val="0"/>
+        </w:rPr>
+        <w:t xml:space="preserve">balanceado</w:t>
+      </w:r>
+      <w:r>
+        <w:rPr>
+          <w:rtl w:val="0"/>
+        </w:rPr>
+        <w:t xml:space="preserve"> el dataset?</w:t>
+      </w:r>
+    </w:p>
+    <w:p>
+      <w:pPr>
+        <w:numPr>
+          <w:ilvl w:val="0"/>
+          <w:numId w:val="6"/>
+        </w:numPr>
+        <w:ind w:left="1440" w:hanging="360"/>
+        <w:rPr>
+          <w:u w:val="none"/>
+        </w:rPr>
+      </w:pPr>
+      <w:r>
+        <w:rPr>
+          <w:rtl w:val="0"/>
+        </w:rPr>
+        <w:t xml:space="preserve">Codificación de variables categóricas (si se van a utilizar para predicción).</w:t>
+      </w:r>
+      <w:r>
+        <w:rPr>
+          <w:rtl w:val="0"/>
+        </w:rPr>
+      </w:r>
+    </w:p>
+    <w:p>
+      <w:pPr>
+        <w:numPr>
+          <w:ilvl w:val="0"/>
+          <w:numId w:val="6"/>
+        </w:numPr>
+        <w:ind w:left="1440" w:hanging="360"/>
+        <w:rPr>
+          <w:u w:val="none"/>
+        </w:rPr>
+      </w:pPr>
+      <w:r>
+        <w:rPr>
+          <w:rtl w:val="0"/>
+        </w:rPr>
+        <w:t xml:space="preserve">Matriz de correlación</w:t>
+      </w:r>
+      <w:r>
+        <w:rPr>
+          <w:rtl w:val="0"/>
+        </w:rPr>
+      </w:r>
+    </w:p>
+    <w:p>
+      <w:pPr>
+        <w:numPr>
+          <w:ilvl w:val="0"/>
+          <w:numId w:val="6"/>
+        </w:numPr>
+        <w:ind w:left="1440" w:hanging="360"/>
+        <w:rPr>
+          <w:u w:val="none"/>
+        </w:rPr>
+      </w:pPr>
+      <w:r>
+        <w:rPr>
+          <w:rtl w:val="0"/>
+        </w:rPr>
+        <w:t xml:space="preserve">Selección de características para la predicción.</w:t>
+      </w:r>
+      <w:r>
+        <w:rPr>
+          <w:rtl w:val="0"/>
+        </w:rPr>
+      </w:r>
+    </w:p>
+    <w:p>
+      <w:pPr>
+        <w:numPr>
+          <w:ilvl w:val="0"/>
+          <w:numId w:val="6"/>
+        </w:numPr>
+        <w:ind w:left="1440" w:hanging="360"/>
+        <w:rPr>
+          <w:u w:val="none"/>
+        </w:rPr>
+      </w:pPr>
+      <w:r>
+        <w:rPr>
+          <w:rtl w:val="0"/>
+        </w:rPr>
+        <w:t xml:space="preserve">Estandarización de datos.</w:t>
+      </w:r>
+      <w:r>
+        <w:rPr>
+          <w:rtl w:val="0"/>
+        </w:rPr>
+      </w:r>
+    </w:p>
+    <w:p>
+      <w:pPr>
+        <w:ind w:left="0" w:firstLine="0"/>
+        <w:rPr/>
+      </w:pPr>
+      <w:r>
+        <w:rPr>
+          <w:rtl w:val="0"/>
+        </w:rPr>
       </w:r>
     </w:p>
     <w:p>
@@ -479,26 +631,135 @@
           <w:ilvl w:val="0"/>
           <w:numId w:val="1"/>
         </w:numPr>
+        <w:ind w:left="720" w:hanging="360"/>
+        <w:rPr>
+          <w:u w:val="none"/>
+        </w:rPr>
+      </w:pPr>
+      <w:r>
+        <w:rPr>
+          <w:rtl w:val="0"/>
+        </w:rPr>
+        <w:t xml:space="preserve">Implementar la solución del problema de regresión con regresión lineal múltiple.</w:t>
+      </w:r>
+      <w:r>
+        <w:rPr>
+          <w:rtl w:val="0"/>
+        </w:rPr>
+      </w:r>
+    </w:p>
+    <w:p>
+      <w:pPr>
+        <w:numPr>
+          <w:ilvl w:val="0"/>
+          <w:numId w:val="7"/>
+        </w:numPr>
         <w:ind w:left="1440" w:hanging="360"/>
-      </w:pPr>
-      <w:r>
-        <w:rPr>
-          <w:rtl w:val="0"/>
-        </w:rPr>
-        <w:t xml:space="preserve">¿Está </w:t>
-      </w:r>
-      <w:r>
-        <w:rPr>
-          <w:i w:val="1"/>
-          <w:rtl w:val="0"/>
-        </w:rPr>
-        <w:t xml:space="preserve">balanceado</w:t>
-      </w:r>
-      <w:r>
-        <w:rPr>
-          <w:rtl w:val="0"/>
-        </w:rPr>
-        <w:t xml:space="preserve"> el dataset?</w:t>
+        <w:rPr>
+          <w:u w:val="none"/>
+        </w:rPr>
+      </w:pPr>
+      <w:r>
+        <w:rPr>
+          <w:rtl w:val="0"/>
+        </w:rPr>
+        <w:t xml:space="preserve">Probar con el método LinearRegression.</w:t>
+      </w:r>
+      <w:r>
+        <w:rPr>
+          <w:rtl w:val="0"/>
+        </w:rPr>
+      </w:r>
+    </w:p>
+    <w:p>
+      <w:pPr>
+        <w:numPr>
+          <w:ilvl w:val="0"/>
+          <w:numId w:val="7"/>
+        </w:numPr>
+        <w:ind w:left="1440" w:hanging="360"/>
+        <w:rPr>
+          <w:u w:val="none"/>
+        </w:rPr>
+      </w:pPr>
+      <w:r>
+        <w:rPr>
+          <w:rtl w:val="0"/>
+        </w:rPr>
+        <w:t xml:space="preserve">Probar con métodos de gradiente descendiente.</w:t>
+      </w:r>
+      <w:r>
+        <w:rPr>
+          <w:rtl w:val="0"/>
+        </w:rPr>
+      </w:r>
+    </w:p>
+    <w:p>
+      <w:pPr>
+        <w:numPr>
+          <w:ilvl w:val="0"/>
+          <w:numId w:val="7"/>
+        </w:numPr>
+        <w:ind w:left="1440" w:hanging="360"/>
+        <w:rPr>
+          <w:u w:val="none"/>
+        </w:rPr>
+      </w:pPr>
+      <w:r>
+        <w:rPr>
+          <w:rtl w:val="0"/>
+        </w:rPr>
+        <w:t xml:space="preserve">Probar con métodos de regularización (Lasso, Ridge, Elasticnet).</w:t>
+      </w:r>
+      <w:r>
+        <w:rPr>
+          <w:rtl w:val="0"/>
+        </w:rPr>
+      </w:r>
+    </w:p>
+    <w:p>
+      <w:pPr>
+        <w:ind w:left="0" w:firstLine="0"/>
+        <w:rPr/>
+      </w:pPr>
+      <w:r>
+        <w:rPr>
+          <w:rtl w:val="0"/>
+        </w:rPr>
+      </w:r>
+    </w:p>
+    <w:p>
+      <w:pPr>
+        <w:numPr>
+          <w:ilvl w:val="0"/>
+          <w:numId w:val="8"/>
+        </w:numPr>
+        <w:ind w:left="1440" w:hanging="360"/>
+        <w:rPr>
+          <w:u w:val="none"/>
+        </w:rPr>
+      </w:pPr>
+      <w:r>
+        <w:rPr>
+          <w:rtl w:val="0"/>
+        </w:rPr>
+        <w:t xml:space="preserve">Obtener las métricas adecuadas (entre R2 Score, MSE, RMSE, MAE, MAPE).</w:t>
+      </w:r>
+      <w:r>
+        <w:rPr>
+          <w:rtl w:val="0"/>
+        </w:rPr>
+      </w:r>
+    </w:p>
+    <w:p>
+      <w:pPr>
+        <w:ind w:left="0" w:firstLine="0"/>
+        <w:rPr/>
+      </w:pPr>
+      <w:r>
+        <w:rPr>
+          <w:rtl w:val="0"/>
+        </w:rPr>
       </w:r>
     </w:p>
     <w:p>
@@ -507,7 +768,7 @@
           <w:ilvl w:val="0"/>
           <w:numId w:val="1"/>
         </w:numPr>
-        <w:ind w:left="1440" w:hanging="360"/>
+        <w:ind w:left="720" w:hanging="360"/>
         <w:rPr>
           <w:u w:val="none"/>
         </w:rPr>
@@ -516,90 +777,12 @@
         <w:rPr>
           <w:rtl w:val="0"/>
         </w:rPr>
-        <w:t xml:space="preserve">Codificación de variables categóricas (si se van a utilizar para predicción).</w:t>
-      </w:r>
-    </w:p>
-    <w:p>
-      <w:pPr>
-        <w:numPr>
-          <w:ilvl w:val="0"/>
-          <w:numId w:val="1"/>
-        </w:numPr>
-        <w:ind w:left="1440" w:hanging="360"/>
-        <w:rPr>
-          <w:u w:val="none"/>
-        </w:rPr>
-      </w:pPr>
-      <w:r>
-        <w:rPr>
-          <w:rtl w:val="0"/>
-        </w:rPr>
-        <w:t xml:space="preserve">Matriz de correlación</w:t>
-      </w:r>
-    </w:p>
-    <w:p>
-      <w:pPr>
-        <w:numPr>
-          <w:ilvl w:val="0"/>
-          <w:numId w:val="1"/>
-        </w:numPr>
-        <w:ind w:left="1440" w:hanging="360"/>
-        <w:rPr>
-          <w:u w:val="none"/>
-        </w:rPr>
-      </w:pPr>
-      <w:r>
-        <w:rPr>
-          <w:rtl w:val="0"/>
-        </w:rPr>
-        <w:t xml:space="preserve">Selección de características para la predicción.</w:t>
-      </w:r>
-    </w:p>
-    <w:p>
-      <w:pPr>
-        <w:numPr>
-          <w:ilvl w:val="0"/>
-          <w:numId w:val="1"/>
-        </w:numPr>
-        <w:ind w:left="1440" w:hanging="360"/>
-        <w:rPr>
-          <w:u w:val="none"/>
-        </w:rPr>
-      </w:pPr>
-      <w:r>
-        <w:rPr>
-          <w:rtl w:val="0"/>
-        </w:rPr>
-        <w:t xml:space="preserve">Estandarización de datos.</w:t>
-      </w:r>
-    </w:p>
-    <w:p>
-      <w:pPr>
-        <w:ind w:left="0" w:firstLine="0"/>
-        <w:rPr/>
-      </w:pPr>
-      <w:r>
-        <w:rPr>
-          <w:rtl w:val="0"/>
-        </w:rPr>
-      </w:r>
-    </w:p>
-    <w:p>
-      <w:pPr>
-        <w:numPr>
-          <w:ilvl w:val="0"/>
-          <w:numId w:val="5"/>
-        </w:numPr>
-        <w:ind w:left="720" w:hanging="360"/>
-        <w:rPr>
-          <w:u w:val="none"/>
-        </w:rPr>
-      </w:pPr>
-      <w:r>
-        <w:rPr>
-          <w:rtl w:val="0"/>
-        </w:rPr>
-        <w:t xml:space="preserve">Implementar la solución del problema de regresión con regresión lineal múltiple.</w:t>
+        <w:t xml:space="preserve">Implementar la solución del problema de clasificación con regresión logística.</w:t>
+      </w:r>
+      <w:r>
+        <w:rPr>
+          <w:rtl w:val="0"/>
+        </w:rPr>
       </w:r>
     </w:p>
     <w:p>
@@ -617,54 +800,66 @@
         <w:rPr>
           <w:rtl w:val="0"/>
         </w:rPr>
-        <w:t xml:space="preserve">Probar con el método LinearRegression.</w:t>
+        <w:t xml:space="preserve">Obtener las métricas adecuadas (entre Accuracy, precision, recall, F1 Score, ROC-AUC, entre otras).</w:t>
+      </w:r>
+      <w:r>
+        <w:rPr>
+          <w:rtl w:val="0"/>
+        </w:rPr>
+      </w:r>
+    </w:p>
+    <w:p>
+      <w:pPr>
+        <w:ind w:left="0" w:firstLine="0"/>
+        <w:rPr/>
+      </w:pPr>
+      <w:r>
+        <w:rPr>
+          <w:rtl w:val="0"/>
+        </w:rPr>
       </w:r>
     </w:p>
     <w:p>
       <w:pPr>
         <w:numPr>
           <w:ilvl w:val="0"/>
-          <w:numId w:val="2"/>
+          <w:numId w:val="1"/>
         </w:numPr>
-        <w:ind w:left="1440" w:hanging="360"/>
-        <w:rPr>
-          <w:u w:val="none"/>
-        </w:rPr>
-      </w:pPr>
-      <w:r>
-        <w:rPr>
-          <w:rtl w:val="0"/>
-        </w:rPr>
-        <w:t xml:space="preserve">Probar con métodos de gradiente descendiente.</w:t>
+        <w:spacing w:line="276" w:lineRule="auto"/>
+        <w:ind w:left="720" w:hanging="360"/>
+      </w:pPr>
+      <w:r>
+        <w:rPr>
+          <w:rtl w:val="0"/>
+        </w:rPr>
+        <w:t xml:space="preserve">Implementar un modelo base para clasificación y uno para regresión.</w:t>
+      </w:r>
+    </w:p>
+    <w:p>
+      <w:pPr>
+        <w:spacing w:line="276" w:lineRule="auto"/>
+        <w:rPr/>
+      </w:pPr>
+      <w:r>
+        <w:rPr>
+          <w:rtl w:val="0"/>
+        </w:rPr>
       </w:r>
     </w:p>
     <w:p>
       <w:pPr>
         <w:numPr>
           <w:ilvl w:val="0"/>
-          <w:numId w:val="2"/>
+          <w:numId w:val="1"/>
         </w:numPr>
-        <w:ind w:left="1440" w:hanging="360"/>
-        <w:rPr>
-          <w:u w:val="none"/>
-        </w:rPr>
-      </w:pPr>
-      <w:r>
-        <w:rPr>
-          <w:rtl w:val="0"/>
-        </w:rPr>
-        <w:t xml:space="preserve">Probar con métodos de regularización (Lasso, Ridge, Elasticnet).</w:t>
-      </w:r>
-    </w:p>
-    <w:p>
-      <w:pPr>
-        <w:ind w:left="0" w:firstLine="0"/>
-        <w:rPr/>
-      </w:pPr>
-      <w:r>
-        <w:rPr>
-          <w:rtl w:val="0"/>
-        </w:rPr>
+        <w:spacing w:line="276" w:lineRule="auto"/>
+        <w:ind w:left="720" w:hanging="360"/>
+      </w:pPr>
+      <w:r>
+        <w:rPr>
+          <w:rtl w:val="0"/>
+        </w:rPr>
+        <w:t xml:space="preserve">Implementar las soluciones con una red neuronal.</w:t>
       </w:r>
     </w:p>
     <w:p>
@@ -673,27 +868,41 @@
           <w:ilvl w:val="0"/>
           <w:numId w:val="3"/>
         </w:numPr>
+        <w:spacing w:line="276" w:lineRule="auto"/>
         <w:ind w:left="1440" w:hanging="360"/>
-        <w:rPr>
-          <w:u w:val="none"/>
-        </w:rPr>
-      </w:pPr>
-      <w:r>
-        <w:rPr>
-          <w:rtl w:val="0"/>
-        </w:rPr>
-        <w:t xml:space="preserve">Obtener las métricas adecuadas (entre R2 Score, MSE, RMSE, MAE, MAPE).</w:t>
-      </w:r>
-    </w:p>
-    <w:p>
-      <w:pPr>
-        <w:ind w:left="0" w:firstLine="0"/>
-        <w:rPr/>
-      </w:pPr>
-      <w:r>
-        <w:rPr>
-          <w:rtl w:val="0"/>
-        </w:rPr>
+      </w:pPr>
+      <w:r>
+        <w:rPr>
+          <w:rtl w:val="0"/>
+        </w:rPr>
+        <w:t xml:space="preserve">Obtener las métricas adecuadas.</w:t>
+      </w:r>
+    </w:p>
+    <w:p>
+      <w:pPr>
+        <w:spacing w:line="276" w:lineRule="auto"/>
+        <w:rPr/>
+      </w:pPr>
+      <w:r>
+        <w:rPr>
+          <w:rtl w:val="0"/>
+        </w:rPr>
+      </w:r>
+    </w:p>
+    <w:p>
+      <w:pPr>
+        <w:numPr>
+          <w:ilvl w:val="0"/>
+          <w:numId w:val="1"/>
+        </w:numPr>
+        <w:spacing w:line="276" w:lineRule="auto"/>
+        <w:ind w:left="720" w:hanging="360"/>
+      </w:pPr>
+      <w:r>
+        <w:rPr>
+          <w:rtl w:val="0"/>
+        </w:rPr>
+        <w:t xml:space="preserve">Optimizar la selección de hiperparámetros.</w:t>
       </w:r>
     </w:p>
     <w:p>
@@ -702,45 +911,14 @@
           <w:ilvl w:val="0"/>
           <w:numId w:val="5"/>
         </w:numPr>
-        <w:ind w:left="720" w:hanging="360"/>
-        <w:rPr>
-          <w:u w:val="none"/>
-        </w:rPr>
-      </w:pPr>
-      <w:r>
-        <w:rPr>
-          <w:rtl w:val="0"/>
-        </w:rPr>
-        <w:t xml:space="preserve">Implementar la solución del problema de clasificación con regresión logística.</w:t>
-      </w:r>
-    </w:p>
-    <w:p>
-      <w:pPr>
-        <w:numPr>
-          <w:ilvl w:val="0"/>
-          <w:numId w:val="6"/>
-        </w:numPr>
+        <w:spacing w:line="276" w:lineRule="auto"/>
         <w:ind w:left="1440" w:hanging="360"/>
-        <w:rPr>
-          <w:u w:val="none"/>
-        </w:rPr>
-      </w:pPr>
-      <w:r>
-        <w:rPr>
-          <w:rtl w:val="0"/>
-        </w:rPr>
-        <w:t xml:space="preserve">Obtener las métricas adecuadas (entre Accuracy, precision, recall, F1 Score, ROC-AUC, entre otras).</w:t>
-      </w:r>
-    </w:p>
-    <w:p>
-      <w:pPr>
-        <w:ind w:left="0" w:firstLine="0"/>
-        <w:rPr/>
-      </w:pPr>
-      <w:r>
-        <w:rPr>
-          <w:rtl w:val="0"/>
-        </w:rPr>
+      </w:pPr>
+      <w:r>
+        <w:rPr>
+          <w:rtl w:val="0"/>
+        </w:rPr>
+        <w:t xml:space="preserve">Probar validación cruzada.</w:t>
       </w:r>
     </w:p>
     <w:p>
@@ -749,62 +927,41 @@
           <w:ilvl w:val="0"/>
           <w:numId w:val="5"/>
         </w:numPr>
-        <w:ind w:left="720" w:hanging="360"/>
-        <w:rPr>
-          <w:u w:val="none"/>
-        </w:rPr>
-      </w:pPr>
-      <w:r>
-        <w:rPr>
-          <w:rtl w:val="0"/>
-        </w:rPr>
-        <w:t xml:space="preserve">Implementar las soluciones con una red neuronal.</w:t>
+        <w:spacing w:line="276" w:lineRule="auto"/>
+        <w:ind w:left="1440" w:hanging="360"/>
+      </w:pPr>
+      <w:r>
+        <w:rPr>
+          <w:rtl w:val="0"/>
+        </w:rPr>
+        <w:t xml:space="preserve">Utilizar grid search, random search u optuna. Justificar su uso.</w:t>
+      </w:r>
+    </w:p>
+    <w:p>
+      <w:pPr>
+        <w:spacing w:line="276" w:lineRule="auto"/>
+        <w:rPr/>
+      </w:pPr>
+      <w:r>
+        <w:rPr>
+          <w:rtl w:val="0"/>
+        </w:rPr>
       </w:r>
     </w:p>
     <w:p>
       <w:pPr>
         <w:numPr>
           <w:ilvl w:val="0"/>
-          <w:numId w:val="7"/>
+          <w:numId w:val="1"/>
         </w:numPr>
-        <w:ind w:left="1440" w:hanging="360"/>
-        <w:rPr>
-          <w:u w:val="none"/>
-        </w:rPr>
-      </w:pPr>
-      <w:r>
-        <w:rPr>
-          <w:rtl w:val="0"/>
-        </w:rPr>
-        <w:t xml:space="preserve">Obtener las métricas adecuadas.</w:t>
-      </w:r>
-    </w:p>
-    <w:p>
-      <w:pPr>
-        <w:rPr/>
-      </w:pPr>
-      <w:r>
-        <w:rPr>
-          <w:rtl w:val="0"/>
-        </w:rPr>
-      </w:r>
-    </w:p>
-    <w:p>
-      <w:pPr>
-        <w:numPr>
-          <w:ilvl w:val="0"/>
-          <w:numId w:val="5"/>
-        </w:numPr>
+        <w:spacing w:line="276" w:lineRule="auto"/>
         <w:ind w:left="720" w:hanging="360"/>
-        <w:rPr>
-          <w:u w:val="none"/>
-        </w:rPr>
-      </w:pPr>
-      <w:r>
-        <w:rPr>
-          <w:rtl w:val="0"/>
-        </w:rPr>
-        <w:t xml:space="preserve">Mejorar la selección de hiperparámetros.</w:t>
+      </w:pPr>
+      <w:r>
+        <w:rPr>
+          <w:rtl w:val="0"/>
+        </w:rPr>
+        <w:t xml:space="preserve">Implementar explicabilidad del modelo.</w:t>
       </w:r>
     </w:p>
     <w:p>
@@ -813,20 +970,19 @@
           <w:ilvl w:val="0"/>
           <w:numId w:val="4"/>
         </w:numPr>
+        <w:spacing w:line="276" w:lineRule="auto"/>
         <w:ind w:left="1440" w:hanging="360"/>
-        <w:rPr>
-          <w:u w:val="none"/>
-        </w:rPr>
-      </w:pPr>
-      <w:r>
-        <w:rPr>
-          <w:rtl w:val="0"/>
-        </w:rPr>
-        <w:t xml:space="preserve">Probar validación cruzada.</w:t>
-      </w:r>
-    </w:p>
-    <w:p>
-      <w:pPr>
+      </w:pPr>
+      <w:r>
+        <w:rPr>
+          <w:rtl w:val="0"/>
+        </w:rPr>
+        <w:t xml:space="preserve">Utilizar SHAP o similar.</w:t>
+      </w:r>
+    </w:p>
+    <w:p>
+      <w:pPr>
+        <w:spacing w:line="276" w:lineRule="auto"/>
         <w:rPr/>
       </w:pPr>
       <w:r>
@@ -839,12 +995,10 @@
       <w:pPr>
         <w:numPr>
           <w:ilvl w:val="0"/>
-          <w:numId w:val="5"/>
+          <w:numId w:val="1"/>
         </w:numPr>
+        <w:spacing w:line="276" w:lineRule="auto"/>
         <w:ind w:left="720" w:hanging="360"/>
-        <w:rPr>
-          <w:u w:val="none"/>
-        </w:rPr>
       </w:pPr>
       <w:r>
         <w:rPr>
@@ -857,12 +1011,10 @@
       <w:pPr>
         <w:numPr>
           <w:ilvl w:val="0"/>
-          <w:numId w:val="5"/>
+          <w:numId w:val="1"/>
         </w:numPr>
+        <w:spacing w:line="276" w:lineRule="auto"/>
         <w:ind w:left="720" w:hanging="360"/>
-        <w:rPr>
-          <w:u w:val="none"/>
-        </w:rPr>
       </w:pPr>
       <w:r>
         <w:rPr>
@@ -943,24 +1095,26 @@
     </w:p>
     <w:p>
       <w:pPr>
-        <w:rPr/>
-      </w:pPr>
-      <w:r>
-        <w:rPr>
-          <w:rtl w:val="0"/>
-        </w:rPr>
-        <w:t xml:space="preserve">Hasta el 15/11: ítem 5. Entrega de notebook.</w:t>
-      </w:r>
-    </w:p>
-    <w:p>
-      <w:pPr>
-        <w:rPr/>
-      </w:pPr>
-      <w:r>
-        <w:rPr>
-          <w:rtl w:val="0"/>
-        </w:rPr>
-        <w:t xml:space="preserve">Hasta el 7/12: ítems 6 y 7. Entrega de notebook, app.py y MLOps.</w:t>
+        <w:spacing w:line="276" w:lineRule="auto"/>
+        <w:rPr/>
+      </w:pPr>
+      <w:r>
+        <w:rPr>
+          <w:rtl w:val="0"/>
+        </w:rPr>
+        <w:t xml:space="preserve">Hasta el 20/11: ítem 5 y 6. Entrega de notebook.</w:t>
+      </w:r>
+    </w:p>
+    <w:p>
+      <w:pPr>
+        <w:spacing w:line="276" w:lineRule="auto"/>
+        <w:rPr/>
+      </w:pPr>
+      <w:r>
+        <w:rPr>
+          <w:rtl w:val="0"/>
+        </w:rPr>
+        <w:t xml:space="preserve">Hasta el 7/12: ítems 7, 8, 9 y 10. Entrega de notebook, app.py y MLOps.</w:t>
       </w:r>
     </w:p>
     <w:p>
@@ -994,7 +1148,7 @@
       </w:r>
     </w:p>
     <w:sectPr>
-      <w:headerReference r:id="rId7" w:type="default"/>
+      <w:headerReference r:id="rId8" w:type="default"/>
       <w:pgSz w:h="16834" w:w="11909" w:orient="portrait"/>
       <w:pgMar w:bottom="1440" w:top="1440" w:left="1440" w:right="1440" w:header="720" w:footer="720"/>
       <w:pgNumType w:start="1"/>
@@ -1023,8 +1177,20 @@
   <w:abstractNum w:abstractNumId="1">
     <w:lvl w:ilvl="0">
       <w:start w:val="1"/>
-      <w:numFmt w:val="bullet"/>
-      <w:lvlText w:val="●"/>
+      <w:numFmt w:val="decimal"/>
+      <w:lvlText w:val="%1."/>
+      <w:lvlJc w:val="left"/>
+      <w:pPr>
+        <w:ind w:left="720" w:hanging="360"/>
+      </w:pPr>
+      <w:rPr>
+        <w:u w:val="none"/>
+      </w:rPr>
+    </w:lvl>
+    <w:lvl w:ilvl="1">
+      <w:start w:val="1"/>
+      <w:numFmt w:val="lowerLetter"/>
+      <w:lvlText w:val="%2."/>
       <w:lvlJc w:val="left"/>
       <w:pPr>
         <w:ind w:left="1440" w:hanging="360"/>
@@ -1033,11 +1199,11 @@
         <w:u w:val="none"/>
       </w:rPr>
     </w:lvl>
-    <w:lvl w:ilvl="1">
-      <w:start w:val="1"/>
-      <w:numFmt w:val="bullet"/>
-      <w:lvlText w:val="○"/>
-      <w:lvlJc w:val="left"/>
+    <w:lvl w:ilvl="2">
+      <w:start w:val="1"/>
+      <w:numFmt w:val="lowerRoman"/>
+      <w:lvlText w:val="%3."/>
+      <w:lvlJc w:val="right"/>
       <w:pPr>
         <w:ind w:left="2160" w:hanging="360"/>
       </w:pPr>
@@ -1045,10 +1211,10 @@
         <w:u w:val="none"/>
       </w:rPr>
     </w:lvl>
-    <w:lvl w:ilvl="2">
-      <w:start w:val="1"/>
-      <w:numFmt w:val="bullet"/>
-      <w:lvlText w:val="■"/>
+    <w:lvl w:ilvl="3">
+      <w:start w:val="1"/>
+      <w:numFmt w:val="decimal"/>
+      <w:lvlText w:val="%4."/>
       <w:lvlJc w:val="left"/>
       <w:pPr>
         <w:ind w:left="2880" w:hanging="360"/>
@@ -1057,10 +1223,10 @@
         <w:u w:val="none"/>
       </w:rPr>
     </w:lvl>
-    <w:lvl w:ilvl="3">
-      <w:start w:val="1"/>
-      <w:numFmt w:val="bullet"/>
-      <w:lvlText w:val="●"/>
+    <w:lvl w:ilvl="4">
+      <w:start w:val="1"/>
+      <w:numFmt w:val="lowerLetter"/>
+      <w:lvlText w:val="%5."/>
       <w:lvlJc w:val="left"/>
       <w:pPr>
         <w:ind w:left="3600" w:hanging="360"/>
@@ -1069,11 +1235,11 @@
         <w:u w:val="none"/>
       </w:rPr>
     </w:lvl>
-    <w:lvl w:ilvl="4">
-      <w:start w:val="1"/>
-      <w:numFmt w:val="bullet"/>
-      <w:lvlText w:val="○"/>
-      <w:lvlJc w:val="left"/>
+    <w:lvl w:ilvl="5">
+      <w:start w:val="1"/>
+      <w:numFmt w:val="lowerRoman"/>
+      <w:lvlText w:val="%6."/>
+      <w:lvlJc w:val="right"/>
       <w:pPr>
         <w:ind w:left="4320" w:hanging="360"/>
       </w:pPr>
@@ -1081,10 +1247,10 @@
         <w:u w:val="none"/>
       </w:rPr>
     </w:lvl>
-    <w:lvl w:ilvl="5">
-      <w:start w:val="1"/>
-      <w:numFmt w:val="bullet"/>
-      <w:lvlText w:val="■"/>
+    <w:lvl w:ilvl="6">
+      <w:start w:val="1"/>
+      <w:numFmt w:val="decimal"/>
+      <w:lvlText w:val="%7."/>
       <w:lvlJc w:val="left"/>
       <w:pPr>
         <w:ind w:left="5040" w:hanging="360"/>
@@ -1093,10 +1259,10 @@
         <w:u w:val="none"/>
       </w:rPr>
     </w:lvl>
-    <w:lvl w:ilvl="6">
-      <w:start w:val="1"/>
-      <w:numFmt w:val="bullet"/>
-      <w:lvlText w:val="●"/>
+    <w:lvl w:ilvl="7">
+      <w:start w:val="1"/>
+      <w:numFmt w:val="lowerLetter"/>
+      <w:lvlText w:val="%8."/>
       <w:lvlJc w:val="left"/>
       <w:pPr>
         <w:ind w:left="5760" w:hanging="360"/>
@@ -1105,25 +1271,13 @@
         <w:u w:val="none"/>
       </w:rPr>
     </w:lvl>
-    <w:lvl w:ilvl="7">
-      <w:start w:val="1"/>
-      <w:numFmt w:val="bullet"/>
-      <w:lvlText w:val="○"/>
-      <w:lvlJc w:val="left"/>
+    <w:lvl w:ilvl="8">
+      <w:start w:val="1"/>
+      <w:numFmt w:val="lowerRoman"/>
+      <w:lvlText w:val="%9."/>
+      <w:lvlJc w:val="right"/>
       <w:pPr>
         <w:ind w:left="6480" w:hanging="360"/>
-      </w:pPr>
-      <w:rPr>
-        <w:u w:val="none"/>
-      </w:rPr>
-    </w:lvl>
-    <w:lvl w:ilvl="8">
-      <w:start w:val="1"/>
-      <w:numFmt w:val="bullet"/>
-      <w:lvlText w:val="■"/>
-      <w:lvlJc w:val="left"/>
-      <w:pPr>
-        <w:ind w:left="7200" w:hanging="360"/>
       </w:pPr>
       <w:rPr>
         <w:u w:val="none"/>
@@ -1463,11 +1617,11 @@
   <w:abstractNum w:abstractNumId="5">
     <w:lvl w:ilvl="0">
       <w:start w:val="1"/>
-      <w:numFmt w:val="decimal"/>
-      <w:lvlText w:val="%1."/>
-      <w:lvlJc w:val="left"/>
-      <w:pPr>
-        <w:ind w:left="720" w:hanging="360"/>
+      <w:numFmt w:val="bullet"/>
+      <w:lvlText w:val="●"/>
+      <w:lvlJc w:val="left"/>
+      <w:pPr>
+        <w:ind w:left="1440" w:hanging="360"/>
       </w:pPr>
       <w:rPr>
         <w:u w:val="none"/>
@@ -1475,11 +1629,11 @@
     </w:lvl>
     <w:lvl w:ilvl="1">
       <w:start w:val="1"/>
-      <w:numFmt w:val="lowerLetter"/>
-      <w:lvlText w:val="%2."/>
-      <w:lvlJc w:val="left"/>
-      <w:pPr>
-        <w:ind w:left="1440" w:hanging="360"/>
+      <w:numFmt w:val="bullet"/>
+      <w:lvlText w:val="○"/>
+      <w:lvlJc w:val="left"/>
+      <w:pPr>
+        <w:ind w:left="2160" w:hanging="360"/>
       </w:pPr>
       <w:rPr>
         <w:u w:val="none"/>
@@ -1487,11 +1641,11 @@
     </w:lvl>
     <w:lvl w:ilvl="2">
       <w:start w:val="1"/>
-      <w:numFmt w:val="lowerRoman"/>
-      <w:lvlText w:val="%3."/>
-      <w:lvlJc w:val="right"/>
-      <w:pPr>
-        <w:ind w:left="2160" w:hanging="360"/>
+      <w:numFmt w:val="bullet"/>
+      <w:lvlText w:val="■"/>
+      <w:lvlJc w:val="left"/>
+      <w:pPr>
+        <w:ind w:left="2880" w:hanging="360"/>
       </w:pPr>
       <w:rPr>
         <w:u w:val="none"/>
@@ -1499,11 +1653,11 @@
     </w:lvl>
     <w:lvl w:ilvl="3">
       <w:start w:val="1"/>
-      <w:numFmt w:val="decimal"/>
-      <w:lvlText w:val="%4."/>
-      <w:lvlJc w:val="left"/>
-      <w:pPr>
-        <w:ind w:left="2880" w:hanging="360"/>
+      <w:numFmt w:val="bullet"/>
+      <w:lvlText w:val="●"/>
+      <w:lvlJc w:val="left"/>
+      <w:pPr>
+        <w:ind w:left="3600" w:hanging="360"/>
       </w:pPr>
       <w:rPr>
         <w:u w:val="none"/>
@@ -1511,11 +1665,11 @@
     </w:lvl>
     <w:lvl w:ilvl="4">
       <w:start w:val="1"/>
-      <w:numFmt w:val="lowerLetter"/>
-      <w:lvlText w:val="%5."/>
-      <w:lvlJc w:val="left"/>
-      <w:pPr>
-        <w:ind w:left="3600" w:hanging="360"/>
+      <w:numFmt w:val="bullet"/>
+      <w:lvlText w:val="○"/>
+      <w:lvlJc w:val="left"/>
+      <w:pPr>
+        <w:ind w:left="4320" w:hanging="360"/>
       </w:pPr>
       <w:rPr>
         <w:u w:val="none"/>
@@ -1523,11 +1677,11 @@
     </w:lvl>
     <w:lvl w:ilvl="5">
       <w:start w:val="1"/>
-      <w:numFmt w:val="lowerRoman"/>
-      <w:lvlText w:val="%6."/>
-      <w:lvlJc w:val="right"/>
-      <w:pPr>
-        <w:ind w:left="4320" w:hanging="360"/>
+      <w:numFmt w:val="bullet"/>
+      <w:lvlText w:val="■"/>
+      <w:lvlJc w:val="left"/>
+      <w:pPr>
+        <w:ind w:left="5040" w:hanging="360"/>
       </w:pPr>
       <w:rPr>
         <w:u w:val="none"/>
@@ -1535,11 +1689,11 @@
     </w:lvl>
     <w:lvl w:ilvl="6">
       <w:start w:val="1"/>
-      <w:numFmt w:val="decimal"/>
-      <w:lvlText w:val="%7."/>
-      <w:lvlJc w:val="left"/>
-      <w:pPr>
-        <w:ind w:left="5040" w:hanging="360"/>
+      <w:numFmt w:val="bullet"/>
+      <w:lvlText w:val="●"/>
+      <w:lvlJc w:val="left"/>
+      <w:pPr>
+        <w:ind w:left="5760" w:hanging="360"/>
       </w:pPr>
       <w:rPr>
         <w:u w:val="none"/>
@@ -1547,11 +1701,11 @@
     </w:lvl>
     <w:lvl w:ilvl="7">
       <w:start w:val="1"/>
-      <w:numFmt w:val="lowerLetter"/>
-      <w:lvlText w:val="%8."/>
-      <w:lvlJc w:val="left"/>
-      <w:pPr>
-        <w:ind w:left="5760" w:hanging="360"/>
+      <w:numFmt w:val="bullet"/>
+      <w:lvlText w:val="○"/>
+      <w:lvlJc w:val="left"/>
+      <w:pPr>
+        <w:ind w:left="6480" w:hanging="360"/>
       </w:pPr>
       <w:rPr>
         <w:u w:val="none"/>
@@ -1559,11 +1713,11 @@
     </w:lvl>
     <w:lvl w:ilvl="8">
       <w:start w:val="1"/>
-      <w:numFmt w:val="lowerRoman"/>
-      <w:lvlText w:val="%9."/>
-      <w:lvlJc w:val="right"/>
-      <w:pPr>
-        <w:ind w:left="6480" w:hanging="360"/>
+      <w:numFmt w:val="bullet"/>
+      <w:lvlText w:val="■"/>
+      <w:lvlJc w:val="left"/>
+      <w:pPr>
+        <w:ind w:left="7200" w:hanging="360"/>
       </w:pPr>
       <w:rPr>
         <w:u w:val="none"/>
@@ -1681,6 +1835,116 @@
     </w:lvl>
   </w:abstractNum>
   <w:abstractNum w:abstractNumId="7">
+    <w:lvl w:ilvl="0">
+      <w:start w:val="1"/>
+      <w:numFmt w:val="bullet"/>
+      <w:lvlText w:val="●"/>
+      <w:lvlJc w:val="left"/>
+      <w:pPr>
+        <w:ind w:left="1440" w:hanging="360"/>
+      </w:pPr>
+      <w:rPr>
+        <w:u w:val="none"/>
+      </w:rPr>
+    </w:lvl>
+    <w:lvl w:ilvl="1">
+      <w:start w:val="1"/>
+      <w:numFmt w:val="bullet"/>
+      <w:lvlText w:val="○"/>
+      <w:lvlJc w:val="left"/>
+      <w:pPr>
+        <w:ind w:left="2160" w:hanging="360"/>
+      </w:pPr>
+      <w:rPr>
+        <w:u w:val="none"/>
+      </w:rPr>
+    </w:lvl>
+    <w:lvl w:ilvl="2">
+      <w:start w:val="1"/>
+      <w:numFmt w:val="bullet"/>
+      <w:lvlText w:val="■"/>
+      <w:lvlJc w:val="left"/>
+      <w:pPr>
+        <w:ind w:left="2880" w:hanging="360"/>
+      </w:pPr>
+      <w:rPr>
+        <w:u w:val="none"/>
+      </w:rPr>
+    </w:lvl>
+    <w:lvl w:ilvl="3">
+      <w:start w:val="1"/>
+      <w:numFmt w:val="bullet"/>
+      <w:lvlText w:val="●"/>
+      <w:lvlJc w:val="left"/>
+      <w:pPr>
+        <w:ind w:left="3600" w:hanging="360"/>
+      </w:pPr>
+      <w:rPr>
+        <w:u w:val="none"/>
+      </w:rPr>
+    </w:lvl>
+    <w:lvl w:ilvl="4">
+      <w:start w:val="1"/>
+      <w:numFmt w:val="bullet"/>
+      <w:lvlText w:val="○"/>
+      <w:lvlJc w:val="left"/>
+      <w:pPr>
+        <w:ind w:left="4320" w:hanging="360"/>
+      </w:pPr>
+      <w:rPr>
+        <w:u w:val="none"/>
+      </w:rPr>
+    </w:lvl>
+    <w:lvl w:ilvl="5">
+      <w:start w:val="1"/>
+      <w:numFmt w:val="bullet"/>
+      <w:lvlText w:val="■"/>
+      <w:lvlJc w:val="left"/>
+      <w:pPr>
+        <w:ind w:left="5040" w:hanging="360"/>
+      </w:pPr>
+      <w:rPr>
+        <w:u w:val="none"/>
+      </w:rPr>
+    </w:lvl>
+    <w:lvl w:ilvl="6">
+      <w:start w:val="1"/>
+      <w:numFmt w:val="bullet"/>
+      <w:lvlText w:val="●"/>
+      <w:lvlJc w:val="left"/>
+      <w:pPr>
+        <w:ind w:left="5760" w:hanging="360"/>
+      </w:pPr>
+      <w:rPr>
+        <w:u w:val="none"/>
+      </w:rPr>
+    </w:lvl>
+    <w:lvl w:ilvl="7">
+      <w:start w:val="1"/>
+      <w:numFmt w:val="bullet"/>
+      <w:lvlText w:val="○"/>
+      <w:lvlJc w:val="left"/>
+      <w:pPr>
+        <w:ind w:left="6480" w:hanging="360"/>
+      </w:pPr>
+      <w:rPr>
+        <w:u w:val="none"/>
+      </w:rPr>
+    </w:lvl>
+    <w:lvl w:ilvl="8">
+      <w:start w:val="1"/>
+      <w:numFmt w:val="bullet"/>
+      <w:lvlText w:val="■"/>
+      <w:lvlJc w:val="left"/>
+      <w:pPr>
+        <w:ind w:left="7200" w:hanging="360"/>
+      </w:pPr>
+      <w:rPr>
+        <w:u w:val="none"/>
+      </w:rPr>
+    </w:lvl>
+  </w:abstractNum>
+  <w:abstractNum w:abstractNumId="8">
     <w:lvl w:ilvl="0">
       <w:start w:val="1"/>
       <w:numFmt w:val="bullet"/>
@@ -1810,6 +2074,9 @@
   </w:num>
   <w:num w:numId="7">
     <w:abstractNumId w:val="7"/>
+  </w:num>
+  <w:num w:numId="8">
+    <w:abstractNumId w:val="8"/>
   </w:num>
 </w:numbering>
 </file>
@@ -1947,6 +2214,142 @@
     <w:rPr>
       <w:sz w:val="52"/>
       <w:szCs w:val="52"/>
+    </w:rPr>
+  </w:style>
+  <w:style w:type="paragraph" w:styleId="Normal" w:default="1">
+    <w:name w:val="normal"/>
+  </w:style>
+  <w:style w:type="table" w:styleId="TableNormal" w:default="1">
+    <w:name w:val="Table Normal"/>
+  </w:style>
+  <w:style w:type="paragraph" w:styleId="Heading1">
+    <w:name w:val="heading 1"/>
+    <w:basedOn w:val="Normal"/>
+    <w:next w:val="Normal"/>
+    <w:pPr>
+      <w:keepNext w:val="1"/>
+      <w:keepLines w:val="1"/>
+      <w:pageBreakBefore w:val="0"/>
+      <w:spacing w:after="120" w:before="400" w:lineRule="auto"/>
+    </w:pPr>
+    <w:rPr>
+      <w:sz w:val="40"/>
+      <w:szCs w:val="40"/>
+    </w:rPr>
+  </w:style>
+  <w:style w:type="paragraph" w:styleId="Heading2">
+    <w:name w:val="heading 2"/>
+    <w:basedOn w:val="Normal"/>
+    <w:next w:val="Normal"/>
+    <w:pPr>
+      <w:keepNext w:val="1"/>
+      <w:keepLines w:val="1"/>
+      <w:pageBreakBefore w:val="0"/>
+      <w:spacing w:after="120" w:before="360" w:lineRule="auto"/>
+    </w:pPr>
+    <w:rPr>
+      <w:b w:val="0"/>
+      <w:sz w:val="32"/>
+      <w:szCs w:val="32"/>
+    </w:rPr>
+  </w:style>
+  <w:style w:type="paragraph" w:styleId="Heading3">
+    <w:name w:val="heading 3"/>
+    <w:basedOn w:val="Normal"/>
+    <w:next w:val="Normal"/>
+    <w:pPr>
+      <w:keepNext w:val="1"/>
+      <w:keepLines w:val="1"/>
+      <w:pageBreakBefore w:val="0"/>
+      <w:spacing w:after="80" w:before="320" w:lineRule="auto"/>
+    </w:pPr>
+    <w:rPr>
+      <w:b w:val="0"/>
+      <w:color w:val="434343"/>
+      <w:sz w:val="28"/>
+      <w:szCs w:val="28"/>
+    </w:rPr>
+  </w:style>
+  <w:style w:type="paragraph" w:styleId="Heading4">
+    <w:name w:val="heading 4"/>
+    <w:basedOn w:val="Normal"/>
+    <w:next w:val="Normal"/>
+    <w:pPr>
+      <w:keepNext w:val="1"/>
+      <w:keepLines w:val="1"/>
+      <w:pageBreakBefore w:val="0"/>
+      <w:spacing w:after="80" w:before="280" w:lineRule="auto"/>
+    </w:pPr>
+    <w:rPr>
+      <w:color w:val="666666"/>
+      <w:sz w:val="24"/>
+      <w:szCs w:val="24"/>
+    </w:rPr>
+  </w:style>
+  <w:style w:type="paragraph" w:styleId="Heading5">
+    <w:name w:val="heading 5"/>
+    <w:basedOn w:val="Normal"/>
+    <w:next w:val="Normal"/>
+    <w:pPr>
+      <w:keepNext w:val="1"/>
+      <w:keepLines w:val="1"/>
+      <w:pageBreakBefore w:val="0"/>
+      <w:spacing w:after="80" w:before="240" w:lineRule="auto"/>
+    </w:pPr>
+    <w:rPr>
+      <w:color w:val="666666"/>
+      <w:sz w:val="22"/>
+      <w:szCs w:val="22"/>
+    </w:rPr>
+  </w:style>
+  <w:style w:type="paragraph" w:styleId="Heading6">
+    <w:name w:val="heading 6"/>
+    <w:basedOn w:val="Normal"/>
+    <w:next w:val="Normal"/>
+    <w:pPr>
+      <w:keepNext w:val="1"/>
+      <w:keepLines w:val="1"/>
+      <w:pageBreakBefore w:val="0"/>
+      <w:spacing w:after="80" w:before="240" w:lineRule="auto"/>
+    </w:pPr>
+    <w:rPr>
+      <w:i w:val="1"/>
+      <w:color w:val="666666"/>
+      <w:sz w:val="22"/>
+      <w:szCs w:val="22"/>
+    </w:rPr>
+  </w:style>
+  <w:style w:type="paragraph" w:styleId="Title">
+    <w:name w:val="Title"/>
+    <w:basedOn w:val="Normal"/>
+    <w:next w:val="Normal"/>
+    <w:pPr>
+      <w:keepNext w:val="1"/>
+      <w:keepLines w:val="1"/>
+      <w:pageBreakBefore w:val="0"/>
+      <w:spacing w:after="60" w:before="0" w:lineRule="auto"/>
+    </w:pPr>
+    <w:rPr>
+      <w:sz w:val="52"/>
+      <w:szCs w:val="52"/>
+    </w:rPr>
+  </w:style>
+  <w:style w:type="paragraph" w:styleId="Subtitle">
+    <w:name w:val="Subtitle"/>
+    <w:basedOn w:val="Normal"/>
+    <w:next w:val="Normal"/>
+    <w:pPr>
+      <w:keepNext w:val="1"/>
+      <w:keepLines w:val="1"/>
+      <w:pageBreakBefore w:val="0"/>
+      <w:spacing w:after="320" w:before="0" w:lineRule="auto"/>
+    </w:pPr>
+    <w:rPr>
+      <w:rFonts w:ascii="Arial" w:cs="Arial" w:eastAsia="Arial" w:hAnsi="Arial"/>
+      <w:i w:val="0"/>
+      <w:color w:val="666666"/>
+      <w:sz w:val="30"/>
+      <w:szCs w:val="30"/>
     </w:rPr>
   </w:style>
   <w:style w:type="paragraph" w:styleId="Subtitle">
@@ -2288,4 +2691,19 @@
   </a:objectDefaults>
   <a:extraClrSchemeLst/>
 </a:theme>
+</file>
+
+<file path=customXML/item1.xml><?xml version="1.0" encoding="utf-8"?>
+<go:gDocsCustomXmlDataStorage xmlns:go="http://customooxmlschemas.google.com/" xmlns:r="http://schemas.openxmlformats.org/officeDocument/2006/relationships" uri="GoogleDocsCustomDataVersion2">
+  <go:docsCustomData xmlns:go="http://customooxmlschemas.google.com/" roundtripDataSignature="AMtx7mgt8DuQQIe/mMgw9dGcjNJj7xtmsg==">CgMxLjAyCGguZ2pkZ3hzMgloLjMwajB6bGwyCWguMWZvYjl0ZTIJaC4zem55c2g3MgloLjJldDkycDAyCGgudHlqY3d0OAByITF0OVpDYXpZQ2w5VXJzZE5GYW9IRndSNHhvRmRobnQ2Wg==</go:docsCustomData>
+</go:gDocsCustomXmlDataStorage>
+</file>
+
+<file path=customXML/itemProps1.xml><?xml version="1.0" encoding="utf-8"?>
+<ds:datastoreItem xmlns:ds="http://schemas.openxmlformats.org/officeDocument/2006/customXml" ds:itemID="{11111111-1234-1234-1234-123412341234}">
+  <ds:schemaRefs>
+    <ds:schemaRef ds:uri="http://schemas.openxmlformats.org/officeDocument/2006/relationships"/>
+    <ds:schemaRef ds:uri="http://customooxmlschemas.google.com/"/>
+  </ds:schemaRefs>
+</ds:datastoreItem>
 </file>
</xml_diff>